<commit_message>
O to Z work done
</commit_message>
<xml_diff>
--- a/CLDR/Local Display Names/Languages (O-S).docx
+++ b/CLDR/Local Display Names/Languages (O-S).docx
@@ -293,6 +293,22 @@
                 <w:lang w:eastAsia="en-IN"/>
               </w:rPr>
             </w:pPr>
+            <w:r>
+              <w:rPr>
+                <w:rFonts w:ascii="Calibri" w:eastAsia="Times New Roman" w:hAnsi="Calibri" w:cs="Calibri"/>
+                <w:color w:val="000000"/>
+                <w:lang w:eastAsia="en-IN"/>
+              </w:rPr>
+              <w:t>ᱳ</w:t>
+            </w:r>
+            <w:r>
+              <w:rPr>
+                <w:rFonts w:ascii="Calibri" w:eastAsia="Times New Roman" w:hAnsi="Calibri" w:cs="Calibri"/>
+                <w:color w:val="000000"/>
+                <w:lang w:eastAsia="en-IN"/>
+              </w:rPr>
+              <w:t>ᱥᱤᱴᱟᱱ</w:t>
+            </w:r>
           </w:p>
         </w:tc>
       </w:tr>
@@ -378,6 +394,14 @@
                 <w:lang w:eastAsia="en-IN"/>
               </w:rPr>
             </w:pPr>
+            <w:r>
+              <w:rPr>
+                <w:rFonts w:ascii="Calibri" w:eastAsia="Times New Roman" w:hAnsi="Calibri" w:cs="Calibri"/>
+                <w:color w:val="000000"/>
+                <w:lang w:eastAsia="en-IN"/>
+              </w:rPr>
+              <w:t>ᱳᱰᱤᱭᱟ</w:t>
+            </w:r>
           </w:p>
         </w:tc>
       </w:tr>
@@ -473,6 +497,14 @@
                 <w:lang w:eastAsia="en-IN"/>
               </w:rPr>
             </w:pPr>
+            <w:r>
+              <w:rPr>
+                <w:rFonts w:ascii="Calibri" w:eastAsia="Times New Roman" w:hAnsi="Calibri" w:cs="Calibri"/>
+                <w:color w:val="000000"/>
+                <w:lang w:eastAsia="en-IN"/>
+              </w:rPr>
+              <w:t>ᱳᱡᱤᱵᱽᱣᱟ</w:t>
+            </w:r>
           </w:p>
         </w:tc>
       </w:tr>
@@ -558,6 +590,14 @@
                 <w:lang w:eastAsia="en-IN"/>
               </w:rPr>
             </w:pPr>
+            <w:r>
+              <w:rPr>
+                <w:rFonts w:ascii="Calibri" w:eastAsia="Times New Roman" w:hAnsi="Calibri" w:cs="Calibri"/>
+                <w:color w:val="000000"/>
+                <w:lang w:eastAsia="en-IN"/>
+              </w:rPr>
+              <w:t>ᱢᱟᱨᱮ ᱤᱝᱞᱤᱥ</w:t>
+            </w:r>
           </w:p>
         </w:tc>
       </w:tr>
@@ -601,18 +641,8 @@
                 <w:color w:val="000000"/>
                 <w:lang w:eastAsia="en-IN"/>
               </w:rPr>
-              <w:t xml:space="preserve"> </w:t>
-            </w:r>
-            <w:proofErr w:type="spellStart"/>
-            <w:r>
-              <w:rPr>
-                <w:rFonts w:ascii="Calibri" w:eastAsia="Times New Roman" w:hAnsi="Calibri" w:cs="Calibri"/>
-                <w:color w:val="000000"/>
-                <w:lang w:eastAsia="en-IN"/>
-              </w:rPr>
-              <w:t>fro</w:t>
-            </w:r>
-            <w:proofErr w:type="spellEnd"/>
+              <w:t xml:space="preserve"> fro</w:t>
+            </w:r>
           </w:p>
         </w:tc>
         <w:tc>
@@ -653,6 +683,14 @@
                 <w:lang w:eastAsia="en-IN"/>
               </w:rPr>
             </w:pPr>
+            <w:r>
+              <w:rPr>
+                <w:rFonts w:ascii="Calibri" w:eastAsia="Times New Roman" w:hAnsi="Calibri" w:cs="Calibri"/>
+                <w:color w:val="000000"/>
+                <w:lang w:eastAsia="en-IN"/>
+              </w:rPr>
+              <w:t>ᱢᱟᱨᱮ ᱯᱷᱨᱮᱧᱪ</w:t>
+            </w:r>
           </w:p>
         </w:tc>
       </w:tr>
@@ -748,6 +786,14 @@
                 <w:lang w:eastAsia="en-IN"/>
               </w:rPr>
             </w:pPr>
+            <w:r>
+              <w:rPr>
+                <w:rFonts w:ascii="Calibri" w:eastAsia="Times New Roman" w:hAnsi="Calibri" w:cs="Calibri"/>
+                <w:color w:val="000000"/>
+                <w:lang w:eastAsia="en-IN"/>
+              </w:rPr>
+              <w:t>ᱢᱟᱨᱮ ᱩᱥᱩᱞ ᱡᱟᱹᱨᱢᱟᱹᱱ</w:t>
+            </w:r>
           </w:p>
         </w:tc>
       </w:tr>
@@ -843,6 +889,14 @@
                 <w:lang w:eastAsia="en-IN"/>
               </w:rPr>
             </w:pPr>
+            <w:r>
+              <w:rPr>
+                <w:rFonts w:ascii="Calibri" w:eastAsia="Times New Roman" w:hAnsi="Calibri" w:cs="Calibri"/>
+                <w:color w:val="000000"/>
+                <w:lang w:eastAsia="en-IN"/>
+              </w:rPr>
+              <w:t>ᱢᱟᱨᱮ ᱤᱨᱤᱥ</w:t>
+            </w:r>
           </w:p>
         </w:tc>
       </w:tr>
@@ -928,6 +982,14 @@
                 <w:lang w:eastAsia="en-IN"/>
               </w:rPr>
             </w:pPr>
+            <w:r>
+              <w:rPr>
+                <w:rFonts w:ascii="Calibri" w:eastAsia="Times New Roman" w:hAnsi="Calibri" w:cs="Calibri"/>
+                <w:color w:val="000000"/>
+                <w:lang w:eastAsia="en-IN"/>
+              </w:rPr>
+              <w:t>ᱢᱟᱨᱮ ᱱᱚᱨᱥ</w:t>
+            </w:r>
           </w:p>
         </w:tc>
       </w:tr>
@@ -1023,6 +1085,14 @@
                 <w:lang w:eastAsia="en-IN"/>
               </w:rPr>
             </w:pPr>
+            <w:r>
+              <w:rPr>
+                <w:rFonts w:ascii="Calibri" w:eastAsia="Times New Roman" w:hAnsi="Calibri" w:cs="Calibri"/>
+                <w:color w:val="000000"/>
+                <w:lang w:eastAsia="en-IN"/>
+              </w:rPr>
+              <w:t>ᱢᱟᱨᱮ ᱯᱟᱹᱨᱥᱤᱭᱟᱹᱱ</w:t>
+            </w:r>
           </w:p>
         </w:tc>
       </w:tr>
@@ -1108,6 +1178,14 @@
                 <w:lang w:eastAsia="en-IN"/>
               </w:rPr>
             </w:pPr>
+            <w:r>
+              <w:rPr>
+                <w:rFonts w:ascii="Calibri" w:eastAsia="Times New Roman" w:hAnsi="Calibri" w:cs="Calibri"/>
+                <w:color w:val="000000"/>
+                <w:lang w:eastAsia="en-IN"/>
+              </w:rPr>
+              <w:t>ᱢᱟᱨᱮ ᱯᱨᱚᱵᱷᱮᱱᱠᱟᱞ</w:t>
+            </w:r>
           </w:p>
         </w:tc>
       </w:tr>
@@ -1193,6 +1271,14 @@
                 <w:lang w:eastAsia="en-IN"/>
               </w:rPr>
             </w:pPr>
+            <w:r>
+              <w:rPr>
+                <w:rFonts w:ascii="Calibri" w:eastAsia="Times New Roman" w:hAnsi="Calibri" w:cs="Calibri"/>
+                <w:color w:val="000000"/>
+                <w:lang w:eastAsia="en-IN"/>
+              </w:rPr>
+              <w:t>ᱳᱨᱚᱢᱚ</w:t>
+            </w:r>
           </w:p>
         </w:tc>
       </w:tr>
@@ -1288,6 +1374,14 @@
                 <w:lang w:eastAsia="en-IN"/>
               </w:rPr>
             </w:pPr>
+            <w:r>
+              <w:rPr>
+                <w:rFonts w:ascii="Calibri" w:eastAsia="Times New Roman" w:hAnsi="Calibri" w:cs="Calibri"/>
+                <w:color w:val="000000"/>
+                <w:lang w:eastAsia="en-IN"/>
+              </w:rPr>
+              <w:t>ᱳᱥᱮᱜᱽ</w:t>
+            </w:r>
           </w:p>
         </w:tc>
       </w:tr>
@@ -1383,6 +1477,14 @@
                 <w:lang w:eastAsia="en-IN"/>
               </w:rPr>
             </w:pPr>
+            <w:r>
+              <w:rPr>
+                <w:rFonts w:ascii="Calibri" w:eastAsia="Times New Roman" w:hAnsi="Calibri" w:cs="Calibri"/>
+                <w:color w:val="000000"/>
+                <w:lang w:eastAsia="en-IN"/>
+              </w:rPr>
+              <w:t>ᱳᱥᱮᱴᱤᱠ</w:t>
+            </w:r>
           </w:p>
         </w:tc>
       </w:tr>
@@ -1478,6 +1580,14 @@
                 <w:lang w:eastAsia="en-IN"/>
               </w:rPr>
             </w:pPr>
+            <w:r>
+              <w:rPr>
+                <w:rFonts w:ascii="Calibri" w:eastAsia="Times New Roman" w:hAnsi="Calibri" w:cs="Calibri"/>
+                <w:color w:val="000000"/>
+                <w:lang w:eastAsia="en-IN"/>
+              </w:rPr>
+              <w:t>ᱳᱴᱚᱢᱟᱱ ᱴᱟᱹᱨᱠᱤᱥ</w:t>
+            </w:r>
           </w:p>
         </w:tc>
       </w:tr>
@@ -1771,6 +1881,14 @@
                 <w:lang w:eastAsia="en-IN"/>
               </w:rPr>
             </w:pPr>
+            <w:r>
+              <w:rPr>
+                <w:rFonts w:ascii="Calibri" w:eastAsia="Times New Roman" w:hAnsi="Calibri" w:cs="Calibri"/>
+                <w:color w:val="000000"/>
+                <w:lang w:eastAsia="en-IN"/>
+              </w:rPr>
+              <w:t>ᱯᱟᱦᱞᱟᱹᱣᱤ</w:t>
+            </w:r>
           </w:p>
         </w:tc>
       </w:tr>
@@ -1866,6 +1984,14 @@
                 <w:lang w:eastAsia="en-IN"/>
               </w:rPr>
             </w:pPr>
+            <w:r>
+              <w:rPr>
+                <w:rFonts w:ascii="Calibri" w:eastAsia="Times New Roman" w:hAnsi="Calibri" w:cs="Calibri"/>
+                <w:color w:val="000000"/>
+                <w:lang w:eastAsia="en-IN"/>
+              </w:rPr>
+              <w:t>ᱯᱟᱞᱟᱴᱤᱱ ᱡᱟᱹᱨᱢᱟᱹᱱ</w:t>
+            </w:r>
           </w:p>
         </w:tc>
       </w:tr>
@@ -1951,6 +2077,14 @@
                 <w:lang w:eastAsia="en-IN"/>
               </w:rPr>
             </w:pPr>
+            <w:r>
+              <w:rPr>
+                <w:rFonts w:ascii="Calibri" w:eastAsia="Times New Roman" w:hAnsi="Calibri" w:cs="Calibri"/>
+                <w:color w:val="000000"/>
+                <w:lang w:eastAsia="en-IN"/>
+              </w:rPr>
+              <w:t>ᱯᱟᱞᱟᱩᱣᱟᱱ</w:t>
+            </w:r>
           </w:p>
         </w:tc>
       </w:tr>
@@ -2036,6 +2170,14 @@
                 <w:lang w:eastAsia="en-IN"/>
               </w:rPr>
             </w:pPr>
+            <w:r>
+              <w:rPr>
+                <w:rFonts w:ascii="Calibri" w:eastAsia="Times New Roman" w:hAnsi="Calibri" w:cs="Calibri"/>
+                <w:color w:val="000000"/>
+                <w:lang w:eastAsia="en-IN"/>
+              </w:rPr>
+              <w:t>ᱯᱟᱞᱤ</w:t>
+            </w:r>
           </w:p>
         </w:tc>
       </w:tr>
@@ -2121,6 +2263,14 @@
                 <w:lang w:eastAsia="en-IN"/>
               </w:rPr>
             </w:pPr>
+            <w:r>
+              <w:rPr>
+                <w:rFonts w:ascii="Calibri" w:eastAsia="Times New Roman" w:hAnsi="Calibri" w:cs="Calibri"/>
+                <w:color w:val="000000"/>
+                <w:lang w:eastAsia="en-IN"/>
+              </w:rPr>
+              <w:t>ᱯᱟᱢᱯᱟᱱᱜᱟ</w:t>
+            </w:r>
           </w:p>
         </w:tc>
       </w:tr>
@@ -2142,13 +2292,23 @@
                 <w:lang w:eastAsia="en-IN"/>
               </w:rPr>
             </w:pPr>
-            <w:r>
-              <w:rPr>
-                <w:rFonts w:ascii="Calibri" w:eastAsia="Times New Roman" w:hAnsi="Calibri" w:cs="Calibri"/>
-                <w:color w:val="000000"/>
-                <w:lang w:eastAsia="en-IN"/>
-              </w:rPr>
-              <w:t xml:space="preserve">Pangasinan </w:t>
+            <w:proofErr w:type="spellStart"/>
+            <w:r>
+              <w:rPr>
+                <w:rFonts w:ascii="Calibri" w:eastAsia="Times New Roman" w:hAnsi="Calibri" w:cs="Calibri"/>
+                <w:color w:val="000000"/>
+                <w:lang w:eastAsia="en-IN"/>
+              </w:rPr>
+              <w:t>Pangasinan</w:t>
+            </w:r>
+            <w:proofErr w:type="spellEnd"/>
+            <w:r>
+              <w:rPr>
+                <w:rFonts w:ascii="Calibri" w:eastAsia="Times New Roman" w:hAnsi="Calibri" w:cs="Calibri"/>
+                <w:color w:val="000000"/>
+                <w:lang w:eastAsia="en-IN"/>
+              </w:rPr>
+              <w:t xml:space="preserve"> </w:t>
             </w:r>
             <w:r>
               <w:rPr>
@@ -2216,6 +2376,14 @@
                 <w:lang w:eastAsia="en-IN"/>
               </w:rPr>
             </w:pPr>
+            <w:r>
+              <w:rPr>
+                <w:rFonts w:ascii="Calibri" w:eastAsia="Times New Roman" w:hAnsi="Calibri" w:cs="Calibri"/>
+                <w:color w:val="000000"/>
+                <w:lang w:eastAsia="en-IN"/>
+              </w:rPr>
+              <w:t>ᱯᱟᱱᱜᱟᱥᱤᱱᱟᱱ</w:t>
+            </w:r>
           </w:p>
         </w:tc>
       </w:tr>
@@ -2301,6 +2469,14 @@
                 <w:lang w:eastAsia="en-IN"/>
               </w:rPr>
             </w:pPr>
+            <w:r>
+              <w:rPr>
+                <w:rFonts w:ascii="Calibri" w:eastAsia="Times New Roman" w:hAnsi="Calibri" w:cs="Calibri"/>
+                <w:color w:val="000000"/>
+                <w:lang w:eastAsia="en-IN"/>
+              </w:rPr>
+              <w:t>ᱯᱟᱯᱤᱭᱟᱢᱮᱱᱴᱚ</w:t>
+            </w:r>
           </w:p>
         </w:tc>
       </w:tr>
@@ -2396,6 +2572,14 @@
                 <w:lang w:eastAsia="en-IN"/>
               </w:rPr>
             </w:pPr>
+            <w:r>
+              <w:rPr>
+                <w:rFonts w:ascii="Calibri" w:eastAsia="Times New Roman" w:hAnsi="Calibri" w:cs="Calibri"/>
+                <w:color w:val="000000"/>
+                <w:lang w:eastAsia="en-IN"/>
+              </w:rPr>
+              <w:t>ᱯᱟᱥᱛᱚ</w:t>
+            </w:r>
           </w:p>
         </w:tc>
       </w:tr>
@@ -2499,6 +2683,14 @@
                 <w:lang w:eastAsia="en-IN"/>
               </w:rPr>
             </w:pPr>
+            <w:r>
+              <w:rPr>
+                <w:rFonts w:ascii="Calibri" w:eastAsia="Times New Roman" w:hAnsi="Calibri" w:cs="Calibri"/>
+                <w:color w:val="000000"/>
+                <w:lang w:eastAsia="en-IN"/>
+              </w:rPr>
+              <w:t>ᱯᱩᱥᱛᱚ</w:t>
+            </w:r>
           </w:p>
         </w:tc>
       </w:tr>
@@ -2594,6 +2786,14 @@
                 <w:lang w:eastAsia="en-IN"/>
               </w:rPr>
             </w:pPr>
+            <w:r>
+              <w:rPr>
+                <w:rFonts w:ascii="Calibri" w:eastAsia="Times New Roman" w:hAnsi="Calibri" w:cs="Calibri"/>
+                <w:color w:val="000000"/>
+                <w:lang w:eastAsia="en-IN"/>
+              </w:rPr>
+              <w:t>ᱯᱮᱱᱭᱥᱮᱞᱵᱷᱤᱭᱟ ᱡᱟᱹᱨᱢᱟᱹᱱ</w:t>
+            </w:r>
           </w:p>
         </w:tc>
       </w:tr>
@@ -2679,6 +2879,14 @@
                 <w:lang w:eastAsia="en-IN"/>
               </w:rPr>
             </w:pPr>
+            <w:r>
+              <w:rPr>
+                <w:rFonts w:ascii="Calibri" w:eastAsia="Times New Roman" w:hAnsi="Calibri" w:cs="Calibri"/>
+                <w:color w:val="000000"/>
+                <w:lang w:eastAsia="en-IN"/>
+              </w:rPr>
+              <w:t>ᱯᱟᱹᱨᱥᱤᱭᱟᱹᱱ</w:t>
+            </w:r>
           </w:p>
         </w:tc>
       </w:tr>
@@ -2774,6 +2982,14 @@
                 <w:lang w:eastAsia="en-IN"/>
               </w:rPr>
             </w:pPr>
+            <w:r>
+              <w:rPr>
+                <w:rFonts w:ascii="Calibri" w:eastAsia="Times New Roman" w:hAnsi="Calibri" w:cs="Calibri"/>
+                <w:color w:val="000000"/>
+                <w:lang w:eastAsia="en-IN"/>
+              </w:rPr>
+              <w:t>ᱰᱟᱨᱤ</w:t>
+            </w:r>
           </w:p>
         </w:tc>
       </w:tr>
@@ -2869,6 +3085,14 @@
                 <w:lang w:eastAsia="en-IN"/>
               </w:rPr>
             </w:pPr>
+            <w:r>
+              <w:rPr>
+                <w:rFonts w:ascii="Calibri" w:eastAsia="Times New Roman" w:hAnsi="Calibri" w:cs="Calibri"/>
+                <w:color w:val="000000"/>
+                <w:lang w:eastAsia="en-IN"/>
+              </w:rPr>
+              <w:t>ᱯᱷᱚᱮᱱᱤᱥᱤᱭᱟᱹᱱ</w:t>
+            </w:r>
           </w:p>
         </w:tc>
       </w:tr>
@@ -2964,6 +3188,14 @@
                 <w:lang w:eastAsia="en-IN"/>
               </w:rPr>
             </w:pPr>
+            <w:r>
+              <w:rPr>
+                <w:rFonts w:ascii="Calibri" w:eastAsia="Times New Roman" w:hAnsi="Calibri" w:cs="Calibri"/>
+                <w:color w:val="000000"/>
+                <w:lang w:eastAsia="en-IN"/>
+              </w:rPr>
+              <w:t>ᱯᱤᱠᱟᱰ</w:t>
+            </w:r>
           </w:p>
         </w:tc>
       </w:tr>
@@ -3071,6 +3303,14 @@
                 <w:lang w:eastAsia="en-IN"/>
               </w:rPr>
             </w:pPr>
+            <w:r>
+              <w:rPr>
+                <w:rFonts w:ascii="Calibri" w:eastAsia="Times New Roman" w:hAnsi="Calibri" w:cs="Calibri"/>
+                <w:color w:val="000000"/>
+                <w:lang w:eastAsia="en-IN"/>
+              </w:rPr>
+              <w:t>ᱯᱟᱭᱮᱰᱢᱚᱱᱴᱤᱡᱽ</w:t>
+            </w:r>
           </w:p>
         </w:tc>
       </w:tr>
@@ -3166,6 +3406,14 @@
                 <w:lang w:eastAsia="en-IN"/>
               </w:rPr>
             </w:pPr>
+            <w:r>
+              <w:rPr>
+                <w:rFonts w:ascii="Calibri" w:eastAsia="Times New Roman" w:hAnsi="Calibri" w:cs="Calibri"/>
+                <w:color w:val="000000"/>
+                <w:lang w:eastAsia="en-IN"/>
+              </w:rPr>
+              <w:t>ᱯᱞᱟᱣᱴᱰᱟᱭᱮᱴᱥᱪ</w:t>
+            </w:r>
           </w:p>
         </w:tc>
       </w:tr>
@@ -3273,6 +3521,14 @@
                 <w:lang w:eastAsia="en-IN"/>
               </w:rPr>
             </w:pPr>
+            <w:r>
+              <w:rPr>
+                <w:rFonts w:ascii="Calibri" w:eastAsia="Times New Roman" w:hAnsi="Calibri" w:cs="Calibri"/>
+                <w:color w:val="000000"/>
+                <w:lang w:eastAsia="en-IN"/>
+              </w:rPr>
+              <w:t>ᱯᱚᱦᱱᱯᱮᱭᱟᱹᱱ</w:t>
+            </w:r>
           </w:p>
         </w:tc>
       </w:tr>
@@ -3358,6 +3614,14 @@
                 <w:lang w:eastAsia="en-IN"/>
               </w:rPr>
             </w:pPr>
+            <w:r>
+              <w:rPr>
+                <w:rFonts w:ascii="Calibri" w:eastAsia="Times New Roman" w:hAnsi="Calibri" w:cs="Calibri"/>
+                <w:color w:val="000000"/>
+                <w:lang w:eastAsia="en-IN"/>
+              </w:rPr>
+              <w:t>ᱯᱚᱞᱤᱥ</w:t>
+            </w:r>
           </w:p>
         </w:tc>
       </w:tr>
@@ -3453,6 +3717,14 @@
                 <w:lang w:eastAsia="en-IN"/>
               </w:rPr>
             </w:pPr>
+            <w:r>
+              <w:rPr>
+                <w:rFonts w:ascii="Calibri" w:eastAsia="Times New Roman" w:hAnsi="Calibri" w:cs="Calibri"/>
+                <w:color w:val="000000"/>
+                <w:lang w:eastAsia="en-IN"/>
+              </w:rPr>
+              <w:t>ᱯᱚᱱᱴᱤᱠ</w:t>
+            </w:r>
           </w:p>
         </w:tc>
       </w:tr>
@@ -3702,7 +3974,6 @@
                 <w:color w:val="000000"/>
                 <w:lang w:eastAsia="en-IN"/>
               </w:rPr>
-              <w:lastRenderedPageBreak/>
               <w:t xml:space="preserve">Portuguese </w:t>
             </w:r>
             <w:r>
@@ -3890,6 +4161,14 @@
                 <w:lang w:eastAsia="en-IN"/>
               </w:rPr>
             </w:pPr>
+            <w:r>
+              <w:rPr>
+                <w:rFonts w:ascii="Calibri" w:eastAsia="Times New Roman" w:hAnsi="Calibri" w:cs="Calibri"/>
+                <w:color w:val="000000"/>
+                <w:lang w:eastAsia="en-IN"/>
+              </w:rPr>
+              <w:t>ᱯᱨᱩᱥᱤᱭᱟᱹᱱ</w:t>
+            </w:r>
           </w:p>
         </w:tc>
       </w:tr>
@@ -3975,6 +4254,14 @@
                 <w:lang w:eastAsia="en-IN"/>
               </w:rPr>
             </w:pPr>
+            <w:r>
+              <w:rPr>
+                <w:rFonts w:ascii="Calibri" w:eastAsia="Times New Roman" w:hAnsi="Calibri" w:cs="Calibri"/>
+                <w:color w:val="000000"/>
+                <w:lang w:eastAsia="en-IN"/>
+              </w:rPr>
+              <w:t>ᱯᱚᱧᱡᱟᱵᱤ</w:t>
+            </w:r>
           </w:p>
         </w:tc>
       </w:tr>
@@ -4278,6 +4565,14 @@
                 <w:lang w:eastAsia="en-IN"/>
               </w:rPr>
             </w:pPr>
+            <w:r>
+              <w:rPr>
+                <w:rFonts w:ascii="Calibri" w:eastAsia="Times New Roman" w:hAnsi="Calibri" w:cs="Calibri"/>
+                <w:color w:val="000000"/>
+                <w:lang w:eastAsia="en-IN"/>
+              </w:rPr>
+              <w:t>ᱠᱣᱮᱪᱷᱩᱣᱟ</w:t>
+            </w:r>
           </w:p>
         </w:tc>
       </w:tr>
@@ -4571,6 +4866,14 @@
                 <w:lang w:eastAsia="en-IN"/>
               </w:rPr>
             </w:pPr>
+            <w:r>
+              <w:rPr>
+                <w:rFonts w:ascii="Calibri" w:eastAsia="Times New Roman" w:hAnsi="Calibri" w:cs="Calibri"/>
+                <w:color w:val="000000"/>
+                <w:lang w:eastAsia="en-IN"/>
+              </w:rPr>
+              <w:t>ᱨᱟᱡᱚᱥᱛᱷᱟᱱᱤ</w:t>
+            </w:r>
           </w:p>
         </w:tc>
       </w:tr>
@@ -4656,6 +4959,14 @@
                 <w:lang w:eastAsia="en-IN"/>
               </w:rPr>
             </w:pPr>
+            <w:r>
+              <w:rPr>
+                <w:rFonts w:ascii="Calibri" w:eastAsia="Times New Roman" w:hAnsi="Calibri" w:cs="Calibri"/>
+                <w:color w:val="000000"/>
+                <w:lang w:eastAsia="en-IN"/>
+              </w:rPr>
+              <w:t>ᱨᱟᱯᱟᱩᱱᱤ</w:t>
+            </w:r>
           </w:p>
         </w:tc>
       </w:tr>
@@ -4763,6 +5074,14 @@
                 <w:lang w:eastAsia="en-IN"/>
               </w:rPr>
             </w:pPr>
+            <w:r>
+              <w:rPr>
+                <w:rFonts w:ascii="Calibri" w:eastAsia="Times New Roman" w:hAnsi="Calibri" w:cs="Calibri"/>
+                <w:color w:val="000000"/>
+                <w:lang w:eastAsia="en-IN"/>
+              </w:rPr>
+              <w:t>ᱨᱟᱨᱚᱴᱚᱱᱜᱟᱱ</w:t>
+            </w:r>
           </w:p>
         </w:tc>
       </w:tr>
@@ -4784,13 +5103,23 @@
                 <w:lang w:eastAsia="en-IN"/>
               </w:rPr>
             </w:pPr>
-            <w:r>
-              <w:rPr>
-                <w:rFonts w:ascii="Calibri" w:eastAsia="Times New Roman" w:hAnsi="Calibri" w:cs="Calibri"/>
-                <w:color w:val="000000"/>
-                <w:lang w:eastAsia="en-IN"/>
-              </w:rPr>
-              <w:t xml:space="preserve">Riffian </w:t>
+            <w:proofErr w:type="spellStart"/>
+            <w:r>
+              <w:rPr>
+                <w:rFonts w:ascii="Calibri" w:eastAsia="Times New Roman" w:hAnsi="Calibri" w:cs="Calibri"/>
+                <w:color w:val="000000"/>
+                <w:lang w:eastAsia="en-IN"/>
+              </w:rPr>
+              <w:t>Riffian</w:t>
+            </w:r>
+            <w:proofErr w:type="spellEnd"/>
+            <w:r>
+              <w:rPr>
+                <w:rFonts w:ascii="Calibri" w:eastAsia="Times New Roman" w:hAnsi="Calibri" w:cs="Calibri"/>
+                <w:color w:val="000000"/>
+                <w:lang w:eastAsia="en-IN"/>
+              </w:rPr>
+              <w:t xml:space="preserve"> </w:t>
             </w:r>
             <w:r>
               <w:rPr>
@@ -4858,6 +5187,14 @@
                 <w:lang w:eastAsia="en-IN"/>
               </w:rPr>
             </w:pPr>
+            <w:r>
+              <w:rPr>
+                <w:rFonts w:ascii="Calibri" w:eastAsia="Times New Roman" w:hAnsi="Calibri" w:cs="Calibri"/>
+                <w:color w:val="000000"/>
+                <w:lang w:eastAsia="en-IN"/>
+              </w:rPr>
+              <w:t>ᱨᱤᱯᱷᱤᱭᱟᱱ</w:t>
+            </w:r>
           </w:p>
         </w:tc>
       </w:tr>
@@ -4965,6 +5302,14 @@
                 <w:lang w:eastAsia="en-IN"/>
               </w:rPr>
             </w:pPr>
+            <w:r>
+              <w:rPr>
+                <w:rFonts w:ascii="Calibri" w:eastAsia="Times New Roman" w:hAnsi="Calibri" w:cs="Calibri"/>
+                <w:color w:val="000000"/>
+                <w:lang w:eastAsia="en-IN"/>
+              </w:rPr>
+              <w:t>ᱨᱚᱢᱟᱝᱱᱚᱞ</w:t>
+            </w:r>
           </w:p>
         </w:tc>
       </w:tr>
@@ -5060,6 +5405,14 @@
                 <w:lang w:eastAsia="en-IN"/>
               </w:rPr>
             </w:pPr>
+            <w:r>
+              <w:rPr>
+                <w:rFonts w:ascii="Calibri" w:eastAsia="Times New Roman" w:hAnsi="Calibri" w:cs="Calibri"/>
+                <w:color w:val="000000"/>
+                <w:lang w:eastAsia="en-IN"/>
+              </w:rPr>
+              <w:t>ᱨᱚᱢᱟᱱᱤᱭᱟᱹᱱ</w:t>
+            </w:r>
           </w:p>
         </w:tc>
       </w:tr>
@@ -5155,6 +5508,14 @@
                 <w:lang w:eastAsia="en-IN"/>
               </w:rPr>
             </w:pPr>
+            <w:r>
+              <w:rPr>
+                <w:rFonts w:ascii="Calibri" w:eastAsia="Times New Roman" w:hAnsi="Calibri" w:cs="Calibri"/>
+                <w:color w:val="000000"/>
+                <w:lang w:eastAsia="en-IN"/>
+              </w:rPr>
+              <w:t>ᱢᱚᱞᱰᱟᱵᱷᱤᱭᱟᱹᱱ</w:t>
+            </w:r>
           </w:p>
         </w:tc>
       </w:tr>
@@ -5240,6 +5601,14 @@
                 <w:lang w:eastAsia="en-IN"/>
               </w:rPr>
             </w:pPr>
+            <w:r>
+              <w:rPr>
+                <w:rFonts w:ascii="Calibri" w:eastAsia="Times New Roman" w:hAnsi="Calibri" w:cs="Calibri"/>
+                <w:color w:val="000000"/>
+                <w:lang w:eastAsia="en-IN"/>
+              </w:rPr>
+              <w:t>ᱨᱚᱢᱟᱱᱥ</w:t>
+            </w:r>
           </w:p>
         </w:tc>
       </w:tr>
@@ -5325,6 +5694,14 @@
                 <w:lang w:eastAsia="en-IN"/>
               </w:rPr>
             </w:pPr>
+            <w:r>
+              <w:rPr>
+                <w:rFonts w:ascii="Calibri" w:eastAsia="Times New Roman" w:hAnsi="Calibri" w:cs="Calibri"/>
+                <w:color w:val="000000"/>
+                <w:lang w:eastAsia="en-IN"/>
+              </w:rPr>
+              <w:t>ᱨᱚᱢᱟᱱᱭ</w:t>
+            </w:r>
           </w:p>
         </w:tc>
       </w:tr>
@@ -5432,6 +5809,14 @@
                 <w:lang w:eastAsia="en-IN"/>
               </w:rPr>
             </w:pPr>
+            <w:r>
+              <w:rPr>
+                <w:rFonts w:ascii="Calibri" w:eastAsia="Times New Roman" w:hAnsi="Calibri" w:cs="Calibri"/>
+                <w:color w:val="000000"/>
+                <w:lang w:eastAsia="en-IN"/>
+              </w:rPr>
+              <w:t>ᱨᱚᱢᱵᱚ</w:t>
+            </w:r>
           </w:p>
         </w:tc>
       </w:tr>
@@ -5527,6 +5912,14 @@
                 <w:lang w:eastAsia="en-IN"/>
               </w:rPr>
             </w:pPr>
+            <w:r>
+              <w:rPr>
+                <w:rFonts w:ascii="Calibri" w:eastAsia="Times New Roman" w:hAnsi="Calibri" w:cs="Calibri"/>
+                <w:color w:val="000000"/>
+                <w:lang w:eastAsia="en-IN"/>
+              </w:rPr>
+              <w:t>ᱨᱚᱴᱩᱢᱟᱱ</w:t>
+            </w:r>
           </w:p>
         </w:tc>
       </w:tr>
@@ -5624,6 +6017,14 @@
                 <w:lang w:eastAsia="en-IN"/>
               </w:rPr>
             </w:pPr>
+            <w:r>
+              <w:rPr>
+                <w:rFonts w:ascii="Calibri" w:eastAsia="Times New Roman" w:hAnsi="Calibri" w:cs="Calibri"/>
+                <w:color w:val="000000"/>
+                <w:lang w:eastAsia="en-IN"/>
+              </w:rPr>
+              <w:t>ᱨᱚᱣᱤᱭᱟᱱᱟ</w:t>
+            </w:r>
           </w:p>
         </w:tc>
       </w:tr>
@@ -5731,6 +6132,14 @@
                 <w:lang w:eastAsia="en-IN"/>
               </w:rPr>
             </w:pPr>
+            <w:r>
+              <w:rPr>
+                <w:rFonts w:ascii="Calibri" w:eastAsia="Times New Roman" w:hAnsi="Calibri" w:cs="Calibri"/>
+                <w:color w:val="000000"/>
+                <w:lang w:eastAsia="en-IN"/>
+              </w:rPr>
+              <w:t>ᱨᱩᱱᱰᱤ</w:t>
+            </w:r>
           </w:p>
         </w:tc>
       </w:tr>
@@ -5830,7 +6239,6 @@
               <w:rPr>
                 <w:rStyle w:val="winner"/>
                 <w:rFonts w:ascii="Nirmala UI" w:hAnsi="Nirmala UI" w:cs="Nirmala UI"/>
-                <w:lang w:val="sat"/>
               </w:rPr>
               <w:t>ᱨᱩᱥᱤᱭᱟᱱ</w:t>
             </w:r>
@@ -5919,6 +6327,14 @@
                 <w:lang w:eastAsia="en-IN"/>
               </w:rPr>
             </w:pPr>
+            <w:r>
+              <w:rPr>
+                <w:rFonts w:ascii="Calibri" w:eastAsia="Times New Roman" w:hAnsi="Calibri" w:cs="Calibri"/>
+                <w:color w:val="000000"/>
+                <w:lang w:eastAsia="en-IN"/>
+              </w:rPr>
+              <w:t>ᱨᱩᱥᱤᱱ</w:t>
+            </w:r>
           </w:p>
         </w:tc>
       </w:tr>
@@ -6026,6 +6442,14 @@
                 <w:lang w:eastAsia="en-IN"/>
               </w:rPr>
             </w:pPr>
+            <w:r>
+              <w:rPr>
+                <w:rFonts w:ascii="Calibri" w:eastAsia="Times New Roman" w:hAnsi="Calibri" w:cs="Calibri"/>
+                <w:color w:val="000000"/>
+                <w:lang w:eastAsia="en-IN"/>
+              </w:rPr>
+              <w:t>ᱨᱣᱟ</w:t>
+            </w:r>
           </w:p>
         </w:tc>
       </w:tr>
@@ -6329,6 +6753,14 @@
                 <w:lang w:eastAsia="en-IN"/>
               </w:rPr>
             </w:pPr>
+            <w:r>
+              <w:rPr>
+                <w:rFonts w:ascii="Calibri" w:eastAsia="Times New Roman" w:hAnsi="Calibri" w:cs="Calibri"/>
+                <w:color w:val="000000"/>
+                <w:lang w:eastAsia="en-IN"/>
+              </w:rPr>
+              <w:t>ᱥᱟᱦᱚ</w:t>
+            </w:r>
           </w:p>
         </w:tc>
       </w:tr>
@@ -6424,6 +6856,14 @@
                 <w:lang w:eastAsia="en-IN"/>
               </w:rPr>
             </w:pPr>
+            <w:r>
+              <w:rPr>
+                <w:rFonts w:ascii="Calibri" w:eastAsia="Times New Roman" w:hAnsi="Calibri" w:cs="Calibri"/>
+                <w:color w:val="000000"/>
+                <w:lang w:eastAsia="en-IN"/>
+              </w:rPr>
+              <w:t>ᱥᱟᱠᱷᱟ</w:t>
+            </w:r>
           </w:p>
         </w:tc>
       </w:tr>
@@ -6519,6 +6959,14 @@
                 <w:lang w:eastAsia="en-IN"/>
               </w:rPr>
             </w:pPr>
+            <w:r>
+              <w:rPr>
+                <w:rFonts w:ascii="Calibri" w:eastAsia="Times New Roman" w:hAnsi="Calibri" w:cs="Calibri"/>
+                <w:color w:val="000000"/>
+                <w:lang w:eastAsia="en-IN"/>
+              </w:rPr>
+              <w:t>ᱥᱟᱢᱟᱨᱤᱴᱟᱱ ᱟᱨᱟᱢᱟᱭᱤᱠ</w:t>
+            </w:r>
           </w:p>
         </w:tc>
       </w:tr>
@@ -6614,6 +7062,14 @@
                 <w:lang w:eastAsia="en-IN"/>
               </w:rPr>
             </w:pPr>
+            <w:r>
+              <w:rPr>
+                <w:rFonts w:ascii="Calibri" w:eastAsia="Times New Roman" w:hAnsi="Calibri" w:cs="Calibri"/>
+                <w:color w:val="000000"/>
+                <w:lang w:eastAsia="en-IN"/>
+              </w:rPr>
+              <w:t>ᱥᱟᱢᱵᱩᱨᱩ</w:t>
+            </w:r>
           </w:p>
         </w:tc>
       </w:tr>
@@ -6709,6 +7165,14 @@
                 <w:lang w:eastAsia="en-IN"/>
               </w:rPr>
             </w:pPr>
+            <w:r>
+              <w:rPr>
+                <w:rFonts w:ascii="Calibri" w:eastAsia="Times New Roman" w:hAnsi="Calibri" w:cs="Calibri"/>
+                <w:color w:val="000000"/>
+                <w:lang w:eastAsia="en-IN"/>
+              </w:rPr>
+              <w:t>ᱥᱟᱢᱚᱣᱟᱱ</w:t>
+            </w:r>
           </w:p>
         </w:tc>
       </w:tr>
@@ -6730,13 +7194,23 @@
                 <w:lang w:eastAsia="en-IN"/>
               </w:rPr>
             </w:pPr>
-            <w:r>
-              <w:rPr>
-                <w:rFonts w:ascii="Calibri" w:eastAsia="Times New Roman" w:hAnsi="Calibri" w:cs="Calibri"/>
-                <w:color w:val="000000"/>
-                <w:lang w:eastAsia="en-IN"/>
-              </w:rPr>
-              <w:t xml:space="preserve">Samogitian </w:t>
+            <w:proofErr w:type="spellStart"/>
+            <w:r>
+              <w:rPr>
+                <w:rFonts w:ascii="Calibri" w:eastAsia="Times New Roman" w:hAnsi="Calibri" w:cs="Calibri"/>
+                <w:color w:val="000000"/>
+                <w:lang w:eastAsia="en-IN"/>
+              </w:rPr>
+              <w:t>Samogitian</w:t>
+            </w:r>
+            <w:proofErr w:type="spellEnd"/>
+            <w:r>
+              <w:rPr>
+                <w:rFonts w:ascii="Calibri" w:eastAsia="Times New Roman" w:hAnsi="Calibri" w:cs="Calibri"/>
+                <w:color w:val="000000"/>
+                <w:lang w:eastAsia="en-IN"/>
+              </w:rPr>
+              <w:t xml:space="preserve"> </w:t>
             </w:r>
             <w:r>
               <w:rPr>
@@ -6804,6 +7278,14 @@
                 <w:lang w:eastAsia="en-IN"/>
               </w:rPr>
             </w:pPr>
+            <w:r>
+              <w:rPr>
+                <w:rFonts w:ascii="Calibri" w:eastAsia="Times New Roman" w:hAnsi="Calibri" w:cs="Calibri"/>
+                <w:color w:val="000000"/>
+                <w:lang w:eastAsia="en-IN"/>
+              </w:rPr>
+              <w:t>ᱥᱟᱢᱚᱜᱤᱛᱤᱭᱟᱱ</w:t>
+            </w:r>
           </w:p>
         </w:tc>
       </w:tr>
@@ -6889,6 +7371,14 @@
                 <w:lang w:eastAsia="en-IN"/>
               </w:rPr>
             </w:pPr>
+            <w:r>
+              <w:rPr>
+                <w:rFonts w:ascii="Calibri" w:eastAsia="Times New Roman" w:hAnsi="Calibri" w:cs="Calibri"/>
+                <w:color w:val="000000"/>
+                <w:lang w:eastAsia="en-IN"/>
+              </w:rPr>
+              <w:t>ᱥᱟᱱᱰᱟᱣᱮ</w:t>
+            </w:r>
           </w:p>
         </w:tc>
       </w:tr>
@@ -6974,6 +7464,14 @@
                 <w:lang w:eastAsia="en-IN"/>
               </w:rPr>
             </w:pPr>
+            <w:r>
+              <w:rPr>
+                <w:rFonts w:ascii="Calibri" w:eastAsia="Times New Roman" w:hAnsi="Calibri" w:cs="Calibri"/>
+                <w:color w:val="000000"/>
+                <w:lang w:eastAsia="en-IN"/>
+              </w:rPr>
+              <w:t>ᱥᱟᱱᱜᱚ</w:t>
+            </w:r>
           </w:p>
         </w:tc>
       </w:tr>
@@ -7081,6 +7579,14 @@
                 <w:lang w:eastAsia="en-IN"/>
               </w:rPr>
             </w:pPr>
+            <w:r>
+              <w:rPr>
+                <w:rFonts w:ascii="Calibri" w:eastAsia="Times New Roman" w:hAnsi="Calibri" w:cs="Calibri"/>
+                <w:color w:val="000000"/>
+                <w:lang w:eastAsia="en-IN"/>
+              </w:rPr>
+              <w:t>ᱥᱟᱱᱜᱩ</w:t>
+            </w:r>
           </w:p>
         </w:tc>
       </w:tr>
@@ -7176,6 +7682,14 @@
                 <w:lang w:eastAsia="en-IN"/>
               </w:rPr>
             </w:pPr>
+            <w:r>
+              <w:rPr>
+                <w:rFonts w:ascii="Calibri" w:eastAsia="Times New Roman" w:hAnsi="Calibri" w:cs="Calibri"/>
+                <w:color w:val="000000"/>
+                <w:lang w:eastAsia="en-IN"/>
+              </w:rPr>
+              <w:t>ᱥᱟᱹᱱᱥᱠᱨᱤᱛ</w:t>
+            </w:r>
           </w:p>
         </w:tc>
       </w:tr>
@@ -7258,9 +7772,17 @@
               <w:rPr>
                 <w:rFonts w:ascii="Times New Roman" w:eastAsia="Times New Roman" w:hAnsi="Times New Roman" w:cs="Nirmala UI"/>
                 <w:color w:val="000000"/>
-                <w:lang w:val="sat-Olck-IN" w:eastAsia="en-IN"/>
-              </w:rPr>
-            </w:pPr>
+                <w:lang w:eastAsia="en-IN"/>
+              </w:rPr>
+            </w:pPr>
+            <w:r>
+              <w:rPr>
+                <w:rFonts w:ascii="Times New Roman" w:eastAsia="Times New Roman" w:hAnsi="Times New Roman" w:cs="Nirmala UI"/>
+                <w:color w:val="000000"/>
+                <w:lang w:eastAsia="en-IN"/>
+              </w:rPr>
+              <w:t>ᱥᱟᱱᱛᱟᱲᱤ</w:t>
+            </w:r>
           </w:p>
         </w:tc>
       </w:tr>
@@ -7356,6 +7878,14 @@
                 <w:lang w:eastAsia="en-IN"/>
               </w:rPr>
             </w:pPr>
+            <w:r>
+              <w:rPr>
+                <w:rFonts w:ascii="Calibri" w:eastAsia="Times New Roman" w:hAnsi="Calibri" w:cs="Calibri"/>
+                <w:color w:val="000000"/>
+                <w:lang w:eastAsia="en-IN"/>
+              </w:rPr>
+              <w:t>ᱥᱟᱨᱰᱤᱱᱤᱭᱟᱹᱱ</w:t>
+            </w:r>
           </w:p>
         </w:tc>
       </w:tr>
@@ -7463,6 +7993,14 @@
                 <w:lang w:eastAsia="en-IN"/>
               </w:rPr>
             </w:pPr>
+            <w:r>
+              <w:rPr>
+                <w:rFonts w:ascii="Calibri" w:eastAsia="Times New Roman" w:hAnsi="Calibri" w:cs="Calibri"/>
+                <w:color w:val="000000"/>
+                <w:lang w:eastAsia="en-IN"/>
+              </w:rPr>
+              <w:t>ᱥᱟᱥᱟᱠ</w:t>
+            </w:r>
           </w:p>
         </w:tc>
       </w:tr>
@@ -7491,7 +8029,6 @@
                 <w:color w:val="000000"/>
                 <w:lang w:eastAsia="en-IN"/>
               </w:rPr>
-              <w:lastRenderedPageBreak/>
               <w:t>Sassarese</w:t>
             </w:r>
             <w:proofErr w:type="spellEnd"/>
@@ -7579,6 +8116,14 @@
                 <w:lang w:eastAsia="en-IN"/>
               </w:rPr>
             </w:pPr>
+            <w:r>
+              <w:rPr>
+                <w:rFonts w:ascii="Calibri" w:eastAsia="Times New Roman" w:hAnsi="Calibri" w:cs="Calibri"/>
+                <w:color w:val="000000"/>
+                <w:lang w:eastAsia="en-IN"/>
+              </w:rPr>
+              <w:t>ᱥᱟᱥᱟᱨᱤᱥ ᱥᱟᱨᱰᱤᱱᱤᱭᱟᱹᱱ</w:t>
+            </w:r>
           </w:p>
         </w:tc>
       </w:tr>
@@ -7694,6 +8239,14 @@
                 <w:lang w:eastAsia="en-IN"/>
               </w:rPr>
             </w:pPr>
+            <w:r>
+              <w:rPr>
+                <w:rFonts w:ascii="Calibri" w:eastAsia="Times New Roman" w:hAnsi="Calibri" w:cs="Calibri"/>
+                <w:color w:val="000000"/>
+                <w:lang w:eastAsia="en-IN"/>
+              </w:rPr>
+              <w:t>ᱥᱟᱛᱮᱨᱞᱮᱸᱱᱰ ᱯᱷᱨᱤᱥᱤᱭᱟᱹᱱ</w:t>
+            </w:r>
           </w:p>
         </w:tc>
       </w:tr>
@@ -7789,6 +8342,14 @@
                 <w:lang w:eastAsia="en-IN"/>
               </w:rPr>
             </w:pPr>
+            <w:r>
+              <w:rPr>
+                <w:rFonts w:ascii="Calibri" w:eastAsia="Times New Roman" w:hAnsi="Calibri" w:cs="Calibri"/>
+                <w:color w:val="000000"/>
+                <w:lang w:eastAsia="en-IN"/>
+              </w:rPr>
+              <w:t>ᱥᱟᱣᱨᱟᱥᱴᱨᱚ</w:t>
+            </w:r>
           </w:p>
         </w:tc>
       </w:tr>
@@ -7884,6 +8445,14 @@
                 <w:lang w:eastAsia="en-IN"/>
               </w:rPr>
             </w:pPr>
+            <w:r>
+              <w:rPr>
+                <w:rFonts w:ascii="Calibri" w:eastAsia="Times New Roman" w:hAnsi="Calibri" w:cs="Calibri"/>
+                <w:color w:val="000000"/>
+                <w:lang w:eastAsia="en-IN"/>
+              </w:rPr>
+              <w:t>ᱥᱠᱚᱴᱥ</w:t>
+            </w:r>
           </w:p>
         </w:tc>
       </w:tr>
@@ -7979,6 +8548,14 @@
                 <w:lang w:eastAsia="en-IN"/>
               </w:rPr>
             </w:pPr>
+            <w:r>
+              <w:rPr>
+                <w:rFonts w:ascii="Calibri" w:eastAsia="Times New Roman" w:hAnsi="Calibri" w:cs="Calibri"/>
+                <w:color w:val="000000"/>
+                <w:lang w:eastAsia="en-IN"/>
+              </w:rPr>
+              <w:t>ᱥᱠᱚᱴᱤᱥ ᱜᱮᱞᱤᱠ</w:t>
+            </w:r>
           </w:p>
         </w:tc>
       </w:tr>
@@ -8076,6 +8653,14 @@
                 <w:lang w:eastAsia="en-IN"/>
               </w:rPr>
             </w:pPr>
+            <w:r>
+              <w:rPr>
+                <w:rFonts w:ascii="Calibri" w:eastAsia="Times New Roman" w:hAnsi="Calibri" w:cs="Calibri"/>
+                <w:color w:val="000000"/>
+                <w:lang w:eastAsia="en-IN"/>
+              </w:rPr>
+              <w:t>ᱥᱮᱞᱟᱭᱟᱨ</w:t>
+            </w:r>
           </w:p>
         </w:tc>
       </w:tr>
@@ -8183,6 +8768,14 @@
                 <w:lang w:eastAsia="en-IN"/>
               </w:rPr>
             </w:pPr>
+            <w:r>
+              <w:rPr>
+                <w:rFonts w:ascii="Calibri" w:eastAsia="Times New Roman" w:hAnsi="Calibri" w:cs="Calibri"/>
+                <w:color w:val="000000"/>
+                <w:lang w:eastAsia="en-IN"/>
+              </w:rPr>
+              <w:t>ᱥᱮᱞᱠᱟᱹᱯ</w:t>
+            </w:r>
           </w:p>
         </w:tc>
       </w:tr>
@@ -8290,6 +8883,14 @@
                 <w:lang w:eastAsia="en-IN"/>
               </w:rPr>
             </w:pPr>
+            <w:r>
+              <w:rPr>
+                <w:rFonts w:ascii="Calibri" w:eastAsia="Times New Roman" w:hAnsi="Calibri" w:cs="Calibri"/>
+                <w:color w:val="000000"/>
+                <w:lang w:eastAsia="en-IN"/>
+              </w:rPr>
+              <w:t>ᱥᱮᱱᱟ</w:t>
+            </w:r>
           </w:p>
         </w:tc>
       </w:tr>
@@ -8375,6 +8976,14 @@
                 <w:lang w:eastAsia="en-IN"/>
               </w:rPr>
             </w:pPr>
+            <w:r>
+              <w:rPr>
+                <w:rFonts w:ascii="Calibri" w:eastAsia="Times New Roman" w:hAnsi="Calibri" w:cs="Calibri"/>
+                <w:color w:val="000000"/>
+                <w:lang w:eastAsia="en-IN"/>
+              </w:rPr>
+              <w:t>ᱥᱮᱱᱮᱠᱟ</w:t>
+            </w:r>
           </w:p>
         </w:tc>
       </w:tr>
@@ -8470,6 +9079,14 @@
                 <w:lang w:eastAsia="en-IN"/>
               </w:rPr>
             </w:pPr>
+            <w:r>
+              <w:rPr>
+                <w:rFonts w:ascii="Calibri" w:eastAsia="Times New Roman" w:hAnsi="Calibri" w:cs="Calibri"/>
+                <w:color w:val="000000"/>
+                <w:lang w:eastAsia="en-IN"/>
+              </w:rPr>
+              <w:t>ᱥᱟᱹᱨᱵᱤᱭᱟᱹᱱ</w:t>
+            </w:r>
           </w:p>
         </w:tc>
       </w:tr>
@@ -8565,6 +9182,14 @@
                 <w:lang w:eastAsia="en-IN"/>
               </w:rPr>
             </w:pPr>
+            <w:r>
+              <w:rPr>
+                <w:rFonts w:ascii="Calibri" w:eastAsia="Times New Roman" w:hAnsi="Calibri" w:cs="Calibri"/>
+                <w:color w:val="000000"/>
+                <w:lang w:eastAsia="en-IN"/>
+              </w:rPr>
+              <w:t>ᱢᱚᱱᱴᱮᱱᱮᱜᱽᱨᱤᱱ</w:t>
+            </w:r>
           </w:p>
         </w:tc>
       </w:tr>
@@ -8660,6 +9285,14 @@
                 <w:lang w:eastAsia="en-IN"/>
               </w:rPr>
             </w:pPr>
+            <w:r>
+              <w:rPr>
+                <w:rFonts w:ascii="Calibri" w:eastAsia="Times New Roman" w:hAnsi="Calibri" w:cs="Calibri"/>
+                <w:color w:val="000000"/>
+                <w:lang w:eastAsia="en-IN"/>
+              </w:rPr>
+              <w:t>ᱥᱟᱹᱨᱵᱚᱼᱠᱨᱚᱮᱥᱤᱭᱟᱹᱱ</w:t>
+            </w:r>
           </w:p>
         </w:tc>
       </w:tr>
@@ -8755,6 +9388,14 @@
                 <w:lang w:eastAsia="en-IN"/>
               </w:rPr>
             </w:pPr>
+            <w:r>
+              <w:rPr>
+                <w:rFonts w:ascii="Calibri" w:eastAsia="Times New Roman" w:hAnsi="Calibri" w:cs="Calibri"/>
+                <w:color w:val="000000"/>
+                <w:lang w:eastAsia="en-IN"/>
+              </w:rPr>
+              <w:t>ᱥᱮᱨᱮᱨ</w:t>
+            </w:r>
           </w:p>
         </w:tc>
       </w:tr>
@@ -8840,6 +9481,14 @@
                 <w:lang w:eastAsia="en-IN"/>
               </w:rPr>
             </w:pPr>
+            <w:r>
+              <w:rPr>
+                <w:rFonts w:ascii="Calibri" w:eastAsia="Times New Roman" w:hAnsi="Calibri" w:cs="Calibri"/>
+                <w:color w:val="000000"/>
+                <w:lang w:eastAsia="en-IN"/>
+              </w:rPr>
+              <w:t>ᱥᱮᱨᱤ</w:t>
+            </w:r>
           </w:p>
         </w:tc>
       </w:tr>
@@ -8935,6 +9584,14 @@
                 <w:lang w:eastAsia="en-IN"/>
               </w:rPr>
             </w:pPr>
+            <w:r>
+              <w:rPr>
+                <w:rFonts w:ascii="Calibri" w:eastAsia="Times New Roman" w:hAnsi="Calibri" w:cs="Calibri"/>
+                <w:color w:val="000000"/>
+                <w:lang w:eastAsia="en-IN"/>
+              </w:rPr>
+              <w:t>ᱥᱮᱥᱮᱞᱣᱟ ᱠᱨᱮᱚᱞᱮ ᱯᱷᱨᱮᱧᱪ</w:t>
+            </w:r>
           </w:p>
         </w:tc>
       </w:tr>
@@ -8956,13 +9613,23 @@
                 <w:lang w:eastAsia="en-IN"/>
               </w:rPr>
             </w:pPr>
-            <w:r>
-              <w:rPr>
-                <w:rFonts w:ascii="Calibri" w:eastAsia="Times New Roman" w:hAnsi="Calibri" w:cs="Calibri"/>
-                <w:color w:val="000000"/>
-                <w:lang w:eastAsia="en-IN"/>
-              </w:rPr>
-              <w:t xml:space="preserve">Shambala </w:t>
+            <w:proofErr w:type="spellStart"/>
+            <w:r>
+              <w:rPr>
+                <w:rFonts w:ascii="Calibri" w:eastAsia="Times New Roman" w:hAnsi="Calibri" w:cs="Calibri"/>
+                <w:color w:val="000000"/>
+                <w:lang w:eastAsia="en-IN"/>
+              </w:rPr>
+              <w:t>Shambala</w:t>
+            </w:r>
+            <w:proofErr w:type="spellEnd"/>
+            <w:r>
+              <w:rPr>
+                <w:rFonts w:ascii="Calibri" w:eastAsia="Times New Roman" w:hAnsi="Calibri" w:cs="Calibri"/>
+                <w:color w:val="000000"/>
+                <w:lang w:eastAsia="en-IN"/>
+              </w:rPr>
+              <w:t xml:space="preserve"> </w:t>
             </w:r>
             <w:r>
               <w:rPr>
@@ -9030,6 +9697,14 @@
                 <w:lang w:eastAsia="en-IN"/>
               </w:rPr>
             </w:pPr>
+            <w:r>
+              <w:rPr>
+                <w:rFonts w:ascii="Calibri" w:eastAsia="Times New Roman" w:hAnsi="Calibri" w:cs="Calibri"/>
+                <w:color w:val="000000"/>
+                <w:lang w:eastAsia="en-IN"/>
+              </w:rPr>
+              <w:t>ᱥᱟᱹᱢᱵᱟᱞᱟ</w:t>
+            </w:r>
           </w:p>
         </w:tc>
       </w:tr>
@@ -9125,6 +9800,14 @@
                 <w:lang w:eastAsia="en-IN"/>
               </w:rPr>
             </w:pPr>
+            <w:r>
+              <w:rPr>
+                <w:rFonts w:ascii="Calibri" w:eastAsia="Times New Roman" w:hAnsi="Calibri" w:cs="Calibri"/>
+                <w:color w:val="000000"/>
+                <w:lang w:eastAsia="en-IN"/>
+              </w:rPr>
+              <w:t>ᱥᱟᱱ</w:t>
+            </w:r>
           </w:p>
         </w:tc>
       </w:tr>
@@ -9220,6 +9903,14 @@
                 <w:lang w:eastAsia="en-IN"/>
               </w:rPr>
             </w:pPr>
+            <w:r>
+              <w:rPr>
+                <w:rFonts w:ascii="Calibri" w:eastAsia="Times New Roman" w:hAnsi="Calibri" w:cs="Calibri"/>
+                <w:color w:val="000000"/>
+                <w:lang w:eastAsia="en-IN"/>
+              </w:rPr>
+              <w:t>ᱥᱚᱱᱟ</w:t>
+            </w:r>
           </w:p>
         </w:tc>
       </w:tr>
@@ -9305,6 +9996,14 @@
                 <w:lang w:eastAsia="en-IN"/>
               </w:rPr>
             </w:pPr>
+            <w:r>
+              <w:rPr>
+                <w:rFonts w:ascii="Calibri" w:eastAsia="Times New Roman" w:hAnsi="Calibri" w:cs="Calibri"/>
+                <w:color w:val="000000"/>
+                <w:lang w:eastAsia="en-IN"/>
+              </w:rPr>
+              <w:t>ᱥᱤᱪᱷᱩᱣᱟᱱ ᱭᱤ</w:t>
+            </w:r>
           </w:p>
         </w:tc>
       </w:tr>
@@ -9400,6 +10099,14 @@
                 <w:lang w:eastAsia="en-IN"/>
               </w:rPr>
             </w:pPr>
+            <w:r>
+              <w:rPr>
+                <w:rFonts w:ascii="Calibri" w:eastAsia="Times New Roman" w:hAnsi="Calibri" w:cs="Calibri"/>
+                <w:color w:val="000000"/>
+                <w:lang w:eastAsia="en-IN"/>
+              </w:rPr>
+              <w:t>ᱥᱟᱭᱪᱤᱞᱤᱭᱟᱹᱱ</w:t>
+            </w:r>
           </w:p>
         </w:tc>
       </w:tr>
@@ -9507,6 +10214,14 @@
                 <w:lang w:eastAsia="en-IN"/>
               </w:rPr>
             </w:pPr>
+            <w:r>
+              <w:rPr>
+                <w:rFonts w:ascii="Calibri" w:eastAsia="Times New Roman" w:hAnsi="Calibri" w:cs="Calibri"/>
+                <w:color w:val="000000"/>
+                <w:lang w:eastAsia="en-IN"/>
+              </w:rPr>
+              <w:t>ᱥᱤᱰᱟᱢᱚ</w:t>
+            </w:r>
           </w:p>
         </w:tc>
       </w:tr>
@@ -9614,6 +10329,14 @@
                 <w:lang w:eastAsia="en-IN"/>
               </w:rPr>
             </w:pPr>
+            <w:r>
+              <w:rPr>
+                <w:rFonts w:ascii="Calibri" w:eastAsia="Times New Roman" w:hAnsi="Calibri" w:cs="Calibri"/>
+                <w:color w:val="000000"/>
+                <w:lang w:eastAsia="en-IN"/>
+              </w:rPr>
+              <w:t>ᱥᱤᱠᱥᱤᱠᱟ</w:t>
+            </w:r>
           </w:p>
         </w:tc>
       </w:tr>
@@ -9709,6 +10432,14 @@
                 <w:lang w:eastAsia="en-IN"/>
               </w:rPr>
             </w:pPr>
+            <w:r>
+              <w:rPr>
+                <w:rFonts w:ascii="Calibri" w:eastAsia="Times New Roman" w:hAnsi="Calibri" w:cs="Calibri"/>
+                <w:color w:val="000000"/>
+                <w:lang w:eastAsia="en-IN"/>
+              </w:rPr>
+              <w:t>ᱥᱤᱞᱮᱥᱤᱭᱟᱱ</w:t>
+            </w:r>
           </w:p>
         </w:tc>
       </w:tr>
@@ -9804,6 +10535,14 @@
                 <w:lang w:eastAsia="en-IN"/>
               </w:rPr>
             </w:pPr>
+            <w:r>
+              <w:rPr>
+                <w:rFonts w:ascii="Calibri" w:eastAsia="Times New Roman" w:hAnsi="Calibri" w:cs="Calibri"/>
+                <w:color w:val="000000"/>
+                <w:lang w:eastAsia="en-IN"/>
+              </w:rPr>
+              <w:t>ᱥᱤᱱᱫᱷᱤ</w:t>
+            </w:r>
           </w:p>
         </w:tc>
       </w:tr>
@@ -9899,6 +10638,14 @@
                 <w:lang w:eastAsia="en-IN"/>
               </w:rPr>
             </w:pPr>
+            <w:r>
+              <w:rPr>
+                <w:rFonts w:ascii="Calibri" w:eastAsia="Times New Roman" w:hAnsi="Calibri" w:cs="Calibri"/>
+                <w:color w:val="000000"/>
+                <w:lang w:eastAsia="en-IN"/>
+              </w:rPr>
+              <w:t>ᱥᱤᱱᱦᱟᱞᱟ</w:t>
+            </w:r>
           </w:p>
         </w:tc>
       </w:tr>
@@ -9994,6 +10741,14 @@
                 <w:lang w:eastAsia="en-IN"/>
               </w:rPr>
             </w:pPr>
+            <w:r>
+              <w:rPr>
+                <w:rFonts w:ascii="Calibri" w:eastAsia="Times New Roman" w:hAnsi="Calibri" w:cs="Calibri"/>
+                <w:color w:val="000000"/>
+                <w:lang w:eastAsia="en-IN"/>
+              </w:rPr>
+              <w:t>ᱥᱠᱚᱞᱴ ᱥᱟᱢᱤ</w:t>
+            </w:r>
           </w:p>
         </w:tc>
       </w:tr>
@@ -10079,6 +10834,14 @@
                 <w:lang w:eastAsia="en-IN"/>
               </w:rPr>
             </w:pPr>
+            <w:r>
+              <w:rPr>
+                <w:rFonts w:ascii="Calibri" w:eastAsia="Times New Roman" w:hAnsi="Calibri" w:cs="Calibri"/>
+                <w:color w:val="000000"/>
+                <w:lang w:eastAsia="en-IN"/>
+              </w:rPr>
+              <w:t>ᱥᱞᱮᱣ</w:t>
+            </w:r>
           </w:p>
         </w:tc>
       </w:tr>
@@ -10174,6 +10937,14 @@
                 <w:lang w:eastAsia="en-IN"/>
               </w:rPr>
             </w:pPr>
+            <w:r>
+              <w:rPr>
+                <w:rFonts w:ascii="Calibri" w:eastAsia="Times New Roman" w:hAnsi="Calibri" w:cs="Calibri"/>
+                <w:color w:val="000000"/>
+                <w:lang w:eastAsia="en-IN"/>
+              </w:rPr>
+              <w:t>ᱥᱞᱚᱣᱟᱠ</w:t>
+            </w:r>
           </w:p>
         </w:tc>
       </w:tr>
@@ -10269,6 +11040,14 @@
                 <w:lang w:eastAsia="en-IN"/>
               </w:rPr>
             </w:pPr>
+            <w:r>
+              <w:rPr>
+                <w:rFonts w:ascii="Calibri" w:eastAsia="Times New Roman" w:hAnsi="Calibri" w:cs="Calibri"/>
+                <w:color w:val="000000"/>
+                <w:lang w:eastAsia="en-IN"/>
+              </w:rPr>
+              <w:t>ᱥᱞᱚᱣᱮᱱᱤᱭᱟᱱ</w:t>
+            </w:r>
           </w:p>
         </w:tc>
       </w:tr>
@@ -10364,6 +11143,14 @@
                 <w:lang w:eastAsia="en-IN"/>
               </w:rPr>
             </w:pPr>
+            <w:r>
+              <w:rPr>
+                <w:rFonts w:ascii="Calibri" w:eastAsia="Times New Roman" w:hAnsi="Calibri" w:cs="Calibri"/>
+                <w:color w:val="000000"/>
+                <w:lang w:eastAsia="en-IN"/>
+              </w:rPr>
+              <w:t>ᱥᱚᱜᱟ</w:t>
+            </w:r>
           </w:p>
         </w:tc>
       </w:tr>
@@ -10417,8 +11204,18 @@
                 <w:color w:val="000000"/>
                 <w:lang w:eastAsia="en-IN"/>
               </w:rPr>
-              <w:t xml:space="preserve"> sog</w:t>
-            </w:r>
+              <w:t xml:space="preserve"> </w:t>
+            </w:r>
+            <w:proofErr w:type="spellStart"/>
+            <w:r>
+              <w:rPr>
+                <w:rFonts w:ascii="Calibri" w:eastAsia="Times New Roman" w:hAnsi="Calibri" w:cs="Calibri"/>
+                <w:color w:val="000000"/>
+                <w:lang w:eastAsia="en-IN"/>
+              </w:rPr>
+              <w:t>sog</w:t>
+            </w:r>
+            <w:proofErr w:type="spellEnd"/>
           </w:p>
         </w:tc>
         <w:tc>
@@ -10461,6 +11258,14 @@
                 <w:lang w:eastAsia="en-IN"/>
               </w:rPr>
             </w:pPr>
+            <w:r>
+              <w:rPr>
+                <w:rFonts w:ascii="Calibri" w:eastAsia="Times New Roman" w:hAnsi="Calibri" w:cs="Calibri"/>
+                <w:color w:val="000000"/>
+                <w:lang w:eastAsia="en-IN"/>
+              </w:rPr>
+              <w:t>ᱥᱚᱜᱽᱰᱤᱭᱟᱹᱱ</w:t>
+            </w:r>
           </w:p>
         </w:tc>
       </w:tr>
@@ -10546,6 +11351,14 @@
                 <w:lang w:eastAsia="en-IN"/>
               </w:rPr>
             </w:pPr>
+            <w:r>
+              <w:rPr>
+                <w:rFonts w:ascii="Calibri" w:eastAsia="Times New Roman" w:hAnsi="Calibri" w:cs="Calibri"/>
+                <w:color w:val="000000"/>
+                <w:lang w:eastAsia="en-IN"/>
+              </w:rPr>
+              <w:t>ᱥᱚᱢᱟᱞᱤ</w:t>
+            </w:r>
           </w:p>
         </w:tc>
       </w:tr>
@@ -10641,6 +11454,14 @@
                 <w:lang w:eastAsia="en-IN"/>
               </w:rPr>
             </w:pPr>
+            <w:r>
+              <w:rPr>
+                <w:rFonts w:ascii="Calibri" w:eastAsia="Times New Roman" w:hAnsi="Calibri" w:cs="Calibri"/>
+                <w:color w:val="000000"/>
+                <w:lang w:eastAsia="en-IN"/>
+              </w:rPr>
+              <w:t>ᱥᱚᱱᱤᱱᱠᱮ</w:t>
+            </w:r>
           </w:p>
         </w:tc>
       </w:tr>
@@ -10726,6 +11547,22 @@
                 <w:lang w:eastAsia="en-IN"/>
               </w:rPr>
             </w:pPr>
+            <w:r>
+              <w:rPr>
+                <w:rFonts w:ascii="Calibri" w:eastAsia="Times New Roman" w:hAnsi="Calibri" w:cs="Calibri"/>
+                <w:color w:val="000000"/>
+                <w:lang w:eastAsia="en-IN"/>
+              </w:rPr>
+              <w:t xml:space="preserve">ᱠᱚᱸᱭᱮ </w:t>
+            </w:r>
+            <w:r>
+              <w:rPr>
+                <w:rFonts w:ascii="Calibri" w:eastAsia="Times New Roman" w:hAnsi="Calibri" w:cs="Calibri"/>
+                <w:color w:val="000000"/>
+                <w:lang w:eastAsia="en-IN"/>
+              </w:rPr>
+              <w:t>ᱱᱮᱵᱮᱞᱮ</w:t>
+            </w:r>
           </w:p>
         </w:tc>
       </w:tr>
@@ -10811,6 +11648,14 @@
                 <w:lang w:eastAsia="en-IN"/>
               </w:rPr>
             </w:pPr>
+            <w:r>
+              <w:rPr>
+                <w:rFonts w:ascii="Calibri" w:eastAsia="Times New Roman" w:hAnsi="Calibri" w:cs="Calibri"/>
+                <w:color w:val="000000"/>
+                <w:lang w:eastAsia="en-IN"/>
+              </w:rPr>
+              <w:t>ᱠᱚᱸᱭᱮ ᱟᱹᱞᱛᱟᱭ</w:t>
+            </w:r>
           </w:p>
         </w:tc>
       </w:tr>
@@ -10906,6 +11751,14 @@
                 <w:lang w:eastAsia="en-IN"/>
               </w:rPr>
             </w:pPr>
+            <w:r>
+              <w:rPr>
+                <w:rFonts w:ascii="Calibri" w:eastAsia="Times New Roman" w:hAnsi="Calibri" w:cs="Calibri"/>
+                <w:color w:val="000000"/>
+                <w:lang w:eastAsia="en-IN"/>
+              </w:rPr>
+              <w:t xml:space="preserve">ᱠᱚᱸᱭᱮ ᱠᱩᱨᱫᱤᱥ </w:t>
+            </w:r>
           </w:p>
         </w:tc>
       </w:tr>
@@ -11001,6 +11854,14 @@
                 <w:lang w:eastAsia="en-IN"/>
               </w:rPr>
             </w:pPr>
+            <w:r>
+              <w:rPr>
+                <w:rFonts w:ascii="Calibri" w:eastAsia="Times New Roman" w:hAnsi="Calibri" w:cs="Calibri"/>
+                <w:color w:val="000000"/>
+                <w:lang w:eastAsia="en-IN"/>
+              </w:rPr>
+              <w:t>ᱠᱚᱸᱭᱮ ᱥᱟᱢᱤ</w:t>
+            </w:r>
           </w:p>
         </w:tc>
       </w:tr>
@@ -11096,6 +11957,14 @@
                 <w:lang w:eastAsia="en-IN"/>
               </w:rPr>
             </w:pPr>
+            <w:r>
+              <w:rPr>
+                <w:rFonts w:ascii="Calibri" w:eastAsia="Times New Roman" w:hAnsi="Calibri" w:cs="Calibri"/>
+                <w:color w:val="000000"/>
+                <w:lang w:eastAsia="en-IN"/>
+              </w:rPr>
+              <w:t>ᱠᱚᱸᱭᱮ ᱥᱚᱛᱷᱚ</w:t>
+            </w:r>
           </w:p>
         </w:tc>
       </w:tr>
@@ -11181,6 +12050,14 @@
                 <w:lang w:eastAsia="en-IN"/>
               </w:rPr>
             </w:pPr>
+            <w:r>
+              <w:rPr>
+                <w:rFonts w:ascii="Calibri" w:eastAsia="Times New Roman" w:hAnsi="Calibri" w:cs="Calibri"/>
+                <w:color w:val="000000"/>
+                <w:lang w:eastAsia="en-IN"/>
+              </w:rPr>
+              <w:t>ᱥᱯᱮᱱᱤᱥ</w:t>
+            </w:r>
           </w:p>
         </w:tc>
       </w:tr>
@@ -11266,6 +12143,14 @@
                 <w:lang w:eastAsia="en-IN"/>
               </w:rPr>
             </w:pPr>
+            <w:r>
+              <w:rPr>
+                <w:rFonts w:ascii="Calibri" w:eastAsia="Times New Roman" w:hAnsi="Calibri" w:cs="Calibri"/>
+                <w:color w:val="000000"/>
+                <w:lang w:eastAsia="en-IN"/>
+              </w:rPr>
+              <w:t>ᱞᱮᱴᱤᱱ ᱟᱢᱮᱨᱤᱠᱟᱱ ᱥᱯᱮᱱᱤᱥ</w:t>
+            </w:r>
           </w:p>
         </w:tc>
       </w:tr>
@@ -11361,6 +12246,14 @@
                 <w:lang w:eastAsia="en-IN"/>
               </w:rPr>
             </w:pPr>
+            <w:r>
+              <w:rPr>
+                <w:rFonts w:ascii="Calibri" w:eastAsia="Times New Roman" w:hAnsi="Calibri" w:cs="Calibri"/>
+                <w:color w:val="000000"/>
+                <w:lang w:eastAsia="en-IN"/>
+              </w:rPr>
+              <w:t>ᱭᱩᱨᱚᱯᱤᱭᱟᱹᱱ ᱥᱯᱮᱱᱤᱥ</w:t>
+            </w:r>
           </w:p>
         </w:tc>
       </w:tr>
@@ -11456,6 +12349,14 @@
                 <w:lang w:eastAsia="en-IN"/>
               </w:rPr>
             </w:pPr>
+            <w:r>
+              <w:rPr>
+                <w:rFonts w:ascii="Calibri" w:eastAsia="Times New Roman" w:hAnsi="Calibri" w:cs="Calibri"/>
+                <w:color w:val="000000"/>
+                <w:lang w:eastAsia="en-IN"/>
+              </w:rPr>
+              <w:t>ᱢᱮᱠᱥᱤᱠᱟᱱ ᱥᱯᱮᱱᱤᱥ</w:t>
+            </w:r>
           </w:p>
         </w:tc>
       </w:tr>
@@ -11483,8 +12384,25 @@
                 <w:color w:val="000000"/>
                 <w:lang w:eastAsia="en-IN"/>
               </w:rPr>
-              <w:lastRenderedPageBreak/>
-              <w:t xml:space="preserve">Sranan Tongo </w:t>
+              <w:t xml:space="preserve">Sranan </w:t>
+            </w:r>
+            <w:proofErr w:type="spellStart"/>
+            <w:r>
+              <w:rPr>
+                <w:rFonts w:ascii="Calibri" w:eastAsia="Times New Roman" w:hAnsi="Calibri" w:cs="Calibri"/>
+                <w:color w:val="000000"/>
+                <w:lang w:eastAsia="en-IN"/>
+              </w:rPr>
+              <w:t>Tongo</w:t>
+            </w:r>
+            <w:proofErr w:type="spellEnd"/>
+            <w:r>
+              <w:rPr>
+                <w:rFonts w:ascii="Calibri" w:eastAsia="Times New Roman" w:hAnsi="Calibri" w:cs="Calibri"/>
+                <w:color w:val="000000"/>
+                <w:lang w:eastAsia="en-IN"/>
+              </w:rPr>
+              <w:t xml:space="preserve"> </w:t>
             </w:r>
             <w:r>
               <w:rPr>
@@ -11552,6 +12470,14 @@
                 <w:lang w:eastAsia="en-IN"/>
               </w:rPr>
             </w:pPr>
+            <w:r>
+              <w:rPr>
+                <w:rFonts w:ascii="Calibri" w:eastAsia="Times New Roman" w:hAnsi="Calibri" w:cs="Calibri"/>
+                <w:color w:val="000000"/>
+                <w:lang w:eastAsia="en-IN"/>
+              </w:rPr>
+              <w:t>ᱥᱨᱟᱱᱟᱱ ᱴᱚᱝᱜᱚ</w:t>
+            </w:r>
           </w:p>
         </w:tc>
       </w:tr>
@@ -11647,6 +12573,22 @@
                 <w:lang w:eastAsia="en-IN"/>
               </w:rPr>
             </w:pPr>
+            <w:r>
+              <w:rPr>
+                <w:rFonts w:ascii="Calibri" w:eastAsia="Times New Roman" w:hAnsi="Calibri" w:cs="Calibri"/>
+                <w:color w:val="000000"/>
+                <w:lang w:eastAsia="en-IN"/>
+              </w:rPr>
+              <w:t xml:space="preserve">ᱢᱟᱱᱚᱠ ᱢᱚᱨᱚᱠᱟᱱ </w:t>
+            </w:r>
+            <w:r>
+              <w:rPr>
+                <w:rFonts w:ascii="Calibri" w:eastAsia="Times New Roman" w:hAnsi="Calibri" w:cs="Calibri"/>
+                <w:color w:val="000000"/>
+                <w:lang w:eastAsia="en-IN"/>
+              </w:rPr>
+              <w:t>ᱴᱟᱢᱟᱡᱤᱜᱷᱛ</w:t>
+            </w:r>
           </w:p>
         </w:tc>
       </w:tr>
@@ -11742,6 +12684,14 @@
                 <w:lang w:eastAsia="en-IN"/>
               </w:rPr>
             </w:pPr>
+            <w:r>
+              <w:rPr>
+                <w:rFonts w:ascii="Calibri" w:eastAsia="Times New Roman" w:hAnsi="Calibri" w:cs="Calibri"/>
+                <w:color w:val="000000"/>
+                <w:lang w:eastAsia="en-IN"/>
+              </w:rPr>
+              <w:t>ᱥᱩᱠᱤᱢᱟ</w:t>
+            </w:r>
           </w:p>
         </w:tc>
       </w:tr>
@@ -11837,6 +12787,14 @@
                 <w:lang w:eastAsia="en-IN"/>
               </w:rPr>
             </w:pPr>
+            <w:r>
+              <w:rPr>
+                <w:rFonts w:ascii="Calibri" w:eastAsia="Times New Roman" w:hAnsi="Calibri" w:cs="Calibri"/>
+                <w:color w:val="000000"/>
+                <w:lang w:eastAsia="en-IN"/>
+              </w:rPr>
+              <w:t>ᱥᱩᱢᱮᱨᱤᱭᱟᱹᱱ</w:t>
+            </w:r>
           </w:p>
         </w:tc>
       </w:tr>
@@ -11932,6 +12890,14 @@
                 <w:lang w:eastAsia="en-IN"/>
               </w:rPr>
             </w:pPr>
+            <w:r>
+              <w:rPr>
+                <w:rFonts w:ascii="Calibri" w:eastAsia="Times New Roman" w:hAnsi="Calibri" w:cs="Calibri"/>
+                <w:color w:val="000000"/>
+                <w:lang w:eastAsia="en-IN"/>
+              </w:rPr>
+              <w:t>ᱥᱩᱱᱰᱟᱱᱤᱡᱽ</w:t>
+            </w:r>
           </w:p>
         </w:tc>
       </w:tr>
@@ -12017,6 +12983,14 @@
                 <w:lang w:eastAsia="en-IN"/>
               </w:rPr>
             </w:pPr>
+            <w:r>
+              <w:rPr>
+                <w:rFonts w:ascii="Calibri" w:eastAsia="Times New Roman" w:hAnsi="Calibri" w:cs="Calibri"/>
+                <w:color w:val="000000"/>
+                <w:lang w:eastAsia="en-IN"/>
+              </w:rPr>
+              <w:t>ᱥᱩᱥᱩ</w:t>
+            </w:r>
           </w:p>
         </w:tc>
       </w:tr>
@@ -12112,6 +13086,14 @@
                 <w:lang w:eastAsia="en-IN"/>
               </w:rPr>
             </w:pPr>
+            <w:r>
+              <w:rPr>
+                <w:rFonts w:ascii="Calibri" w:eastAsia="Times New Roman" w:hAnsi="Calibri" w:cs="Calibri"/>
+                <w:color w:val="000000"/>
+                <w:lang w:eastAsia="en-IN"/>
+              </w:rPr>
+              <w:t>ᱥᱣᱟᱦᱤᱞᱤ</w:t>
+            </w:r>
           </w:p>
         </w:tc>
       </w:tr>
@@ -12207,6 +13189,14 @@
                 <w:lang w:eastAsia="en-IN"/>
               </w:rPr>
             </w:pPr>
+            <w:r>
+              <w:rPr>
+                <w:rFonts w:ascii="Calibri" w:eastAsia="Times New Roman" w:hAnsi="Calibri" w:cs="Calibri"/>
+                <w:color w:val="000000"/>
+                <w:lang w:eastAsia="en-IN"/>
+              </w:rPr>
+              <w:t>ᱠᱚᱝᱜᱚ ᱥᱣᱟᱦᱤᱞᱤ</w:t>
+            </w:r>
           </w:p>
         </w:tc>
       </w:tr>
@@ -12292,6 +13282,14 @@
                 <w:lang w:eastAsia="en-IN"/>
               </w:rPr>
             </w:pPr>
+            <w:r>
+              <w:rPr>
+                <w:rFonts w:ascii="Calibri" w:eastAsia="Times New Roman" w:hAnsi="Calibri" w:cs="Calibri"/>
+                <w:color w:val="000000"/>
+                <w:lang w:eastAsia="en-IN"/>
+              </w:rPr>
+              <w:t>ᱥᱣᱟᱛᱤ</w:t>
+            </w:r>
           </w:p>
         </w:tc>
       </w:tr>
@@ -12387,6 +13385,14 @@
                 <w:lang w:eastAsia="en-IN"/>
               </w:rPr>
             </w:pPr>
+            <w:r>
+              <w:rPr>
+                <w:rFonts w:ascii="Calibri" w:eastAsia="Times New Roman" w:hAnsi="Calibri" w:cs="Calibri"/>
+                <w:color w:val="000000"/>
+                <w:lang w:eastAsia="en-IN"/>
+              </w:rPr>
+              <w:t>ᱥᱣᱮᱫᱤᱥ</w:t>
+            </w:r>
           </w:p>
         </w:tc>
       </w:tr>
@@ -12482,6 +13488,14 @@
                 <w:lang w:eastAsia="en-IN"/>
               </w:rPr>
             </w:pPr>
+            <w:r>
+              <w:rPr>
+                <w:rFonts w:ascii="Calibri" w:eastAsia="Times New Roman" w:hAnsi="Calibri" w:cs="Calibri"/>
+                <w:color w:val="000000"/>
+                <w:lang w:eastAsia="en-IN"/>
+              </w:rPr>
+              <w:t>ᱥᱣᱤᱥ ᱡᱟᱹᱨᱢᱟᱹᱱ</w:t>
+            </w:r>
           </w:p>
         </w:tc>
       </w:tr>
@@ -12503,13 +13517,23 @@
                 <w:lang w:eastAsia="en-IN"/>
               </w:rPr>
             </w:pPr>
-            <w:r>
-              <w:rPr>
-                <w:rFonts w:ascii="Calibri" w:eastAsia="Times New Roman" w:hAnsi="Calibri" w:cs="Calibri"/>
-                <w:color w:val="000000"/>
-                <w:lang w:eastAsia="en-IN"/>
-              </w:rPr>
-              <w:t xml:space="preserve">Syriac </w:t>
+            <w:proofErr w:type="spellStart"/>
+            <w:r>
+              <w:rPr>
+                <w:rFonts w:ascii="Calibri" w:eastAsia="Times New Roman" w:hAnsi="Calibri" w:cs="Calibri"/>
+                <w:color w:val="000000"/>
+                <w:lang w:eastAsia="en-IN"/>
+              </w:rPr>
+              <w:t>Syriac</w:t>
+            </w:r>
+            <w:proofErr w:type="spellEnd"/>
+            <w:r>
+              <w:rPr>
+                <w:rFonts w:ascii="Calibri" w:eastAsia="Times New Roman" w:hAnsi="Calibri" w:cs="Calibri"/>
+                <w:color w:val="000000"/>
+                <w:lang w:eastAsia="en-IN"/>
+              </w:rPr>
+              <w:t xml:space="preserve"> </w:t>
             </w:r>
             <w:r>
               <w:rPr>
@@ -12577,6 +13601,14 @@
                 <w:lang w:eastAsia="en-IN"/>
               </w:rPr>
             </w:pPr>
+            <w:r>
+              <w:rPr>
+                <w:rFonts w:ascii="Calibri" w:eastAsia="Times New Roman" w:hAnsi="Calibri" w:cs="Calibri"/>
+                <w:color w:val="000000"/>
+                <w:lang w:eastAsia="en-IN"/>
+              </w:rPr>
+              <w:t>ᱥᱭᱨᱤᱭᱟᱠ</w:t>
+            </w:r>
           </w:p>
         </w:tc>
       </w:tr>
@@ -13455,6 +14487,7 @@
 <ds:datastoreItem xmlns:ds="http://schemas.openxmlformats.org/officeDocument/2006/customXml" ds:itemID="{76E8A142-64FC-47C3-9D4A-84A32B0D5993}">
   <ds:schemaRefs>
     <ds:schemaRef ds:uri="http://schemas.openxmlformats.org/officeDocument/2006/bibliography"/>
+    <ds:schemaRef ds:uri="http://www.w3.org/2000/xmlns/"/>
   </ds:schemaRefs>
 </ds:datastoreItem>
 </file>
</xml_diff>